<commit_message>
new: added updated reference doc
</commit_message>
<xml_diff>
--- a/reference.docx
+++ b/reference.docx
@@ -175,7 +175,7 @@
         <w:tc>
           <w:tcPr>
             <w:tcW w:w="850" w:type="dxa"/>
-            <w:shd w:val="clear" w:color="auto" w:fill="FFFF00"/>
+            <w:shd w:val="clear" w:color="auto" w:fill="DEEAF6" w:themeFill="accent5" w:themeFillTint="33"/>
           </w:tcPr>
           <w:p>
             <w:r>
@@ -186,7 +186,7 @@
         <w:tc>
           <w:tcPr>
             <w:tcW w:w="850" w:type="dxa"/>
-            <w:shd w:val="clear" w:color="auto" w:fill="FFFF00"/>
+            <w:shd w:val="clear" w:color="auto" w:fill="DEEAF6" w:themeFill="accent5" w:themeFillTint="33"/>
           </w:tcPr>
           <w:p>
             <w:r>
@@ -197,7 +197,7 @@
         <w:tc>
           <w:tcPr>
             <w:tcW w:w="850" w:type="dxa"/>
-            <w:shd w:val="clear" w:color="auto" w:fill="FFFF00"/>
+            <w:shd w:val="clear" w:color="auto" w:fill="DEEAF6" w:themeFill="accent5" w:themeFillTint="33"/>
           </w:tcPr>
           <w:p>
             <w:r>
@@ -208,7 +208,7 @@
         <w:tc>
           <w:tcPr>
             <w:tcW w:w="850" w:type="dxa"/>
-            <w:shd w:val="clear" w:color="auto" w:fill="FFFF00"/>
+            <w:shd w:val="clear" w:color="auto" w:fill="DEEAF6" w:themeFill="accent5" w:themeFillTint="33"/>
           </w:tcPr>
           <w:p>
             <w:r>
@@ -219,7 +219,7 @@
         <w:tc>
           <w:tcPr>
             <w:tcW w:w="850" w:type="dxa"/>
-            <w:shd w:val="clear" w:color="auto" w:fill="FFFF00"/>
+            <w:shd w:val="clear" w:color="auto" w:fill="DEEAF6" w:themeFill="accent5" w:themeFillTint="33"/>
           </w:tcPr>
           <w:p>
             <w:r>
@@ -230,7 +230,7 @@
         <w:tc>
           <w:tcPr>
             <w:tcW w:w="850" w:type="dxa"/>
-            <w:shd w:val="clear" w:color="auto" w:fill="FFFF00"/>
+            <w:shd w:val="clear" w:color="auto" w:fill="DEEAF6" w:themeFill="accent5" w:themeFillTint="33"/>
           </w:tcPr>
           <w:p>
             <w:r>
@@ -241,7 +241,7 @@
         <w:tc>
           <w:tcPr>
             <w:tcW w:w="850" w:type="dxa"/>
-            <w:shd w:val="clear" w:color="auto" w:fill="FFFF00"/>
+            <w:shd w:val="clear" w:color="auto" w:fill="DEEAF6" w:themeFill="accent5" w:themeFillTint="33"/>
           </w:tcPr>
           <w:p>
             <w:r>
@@ -679,7 +679,7 @@
         <w:tc>
           <w:tcPr>
             <w:tcW w:w="850" w:type="dxa"/>
-            <w:shd w:val="clear" w:color="auto" w:fill="FFFF00"/>
+            <w:shd w:val="clear" w:color="auto" w:fill="DEEAF6" w:themeFill="accent5" w:themeFillTint="33"/>
           </w:tcPr>
           <w:p>
             <w:r>
@@ -690,7 +690,7 @@
         <w:tc>
           <w:tcPr>
             <w:tcW w:w="850" w:type="dxa"/>
-            <w:shd w:val="clear" w:color="auto" w:fill="FFFF00"/>
+            <w:shd w:val="clear" w:color="auto" w:fill="DEEAF6" w:themeFill="accent5" w:themeFillTint="33"/>
           </w:tcPr>
           <w:p>
             <w:r>
@@ -701,7 +701,7 @@
         <w:tc>
           <w:tcPr>
             <w:tcW w:w="850" w:type="dxa"/>
-            <w:shd w:val="clear" w:color="auto" w:fill="FFFF00"/>
+            <w:shd w:val="clear" w:color="auto" w:fill="DEEAF6" w:themeFill="accent5" w:themeFillTint="33"/>
           </w:tcPr>
           <w:p>
             <w:r>
@@ -718,7 +718,7 @@
         <w:tc>
           <w:tcPr>
             <w:tcW w:w="850" w:type="dxa"/>
-            <w:shd w:val="clear" w:color="auto" w:fill="FFFF00"/>
+            <w:shd w:val="clear" w:color="auto" w:fill="DEEAF6" w:themeFill="accent5" w:themeFillTint="33"/>
           </w:tcPr>
           <w:p>
             <w:r>
@@ -729,7 +729,7 @@
         <w:tc>
           <w:tcPr>
             <w:tcW w:w="850" w:type="dxa"/>
-            <w:shd w:val="clear" w:color="auto" w:fill="FFFF00"/>
+            <w:shd w:val="clear" w:color="auto" w:fill="DEEAF6" w:themeFill="accent5" w:themeFillTint="33"/>
           </w:tcPr>
           <w:p>
             <w:r>
@@ -740,7 +740,7 @@
         <w:tc>
           <w:tcPr>
             <w:tcW w:w="850" w:type="dxa"/>
-            <w:shd w:val="clear" w:color="auto" w:fill="FFFF00"/>
+            <w:shd w:val="clear" w:color="auto" w:fill="DEEAF6" w:themeFill="accent5" w:themeFillTint="33"/>
           </w:tcPr>
           <w:p>
             <w:r>
@@ -757,7 +757,7 @@
         <w:tc>
           <w:tcPr>
             <w:tcW w:w="850" w:type="dxa"/>
-            <w:shd w:val="clear" w:color="auto" w:fill="FFFF00"/>
+            <w:shd w:val="clear" w:color="auto" w:fill="DEEAF6" w:themeFill="accent5" w:themeFillTint="33"/>
           </w:tcPr>
           <w:p>
             <w:r>
@@ -802,7 +802,10 @@
           </w:tcPr>
           <w:p>
             <w:r>
-              <w:t>Codeword index</w:t>
+              <w:t>Received c</w:t>
+            </w:r>
+            <w:r>
+              <w:t>odeword index</w:t>
             </w:r>
           </w:p>
         </w:tc>
@@ -991,10 +994,10 @@
               </w:rPr>
               <mc:AlternateContent>
                 <mc:Choice Requires="w16se">
-                  <w16se:symEx w16se:font="Segoe UI Emoji" w16se:char="1F6B8"/>
+                  <w16se:symEx w16se:font="Segoe UI Emoji" w16se:char="26A0"/>
                 </mc:Choice>
                 <mc:Fallback>
-                  <w:t>🚸</w:t>
+                  <w:t>⚠</w:t>
                 </mc:Fallback>
               </mc:AlternateContent>
             </w:r>
@@ -1081,6 +1084,9 @@
         </w:tc>
       </w:tr>
       <w:tr>
+        <w:trPr>
+          <w:trHeight w:val="70"/>
+        </w:trPr>
         <w:tc>
           <w:tcPr>
             <w:tcW w:w="850" w:type="dxa"/>
@@ -1112,10 +1118,10 @@
               </w:rPr>
               <mc:AlternateContent>
                 <mc:Choice Requires="w16se">
-                  <w16se:symEx w16se:font="Segoe UI Emoji" w16se:char="1F6B8"/>
+                  <w16se:symEx w16se:font="Segoe UI Emoji" w16se:char="26A0"/>
                 </mc:Choice>
                 <mc:Fallback>
-                  <w:t>🚸</w:t>
+                  <w:t>⚠</w:t>
                 </mc:Fallback>
               </mc:AlternateContent>
             </w:r>
@@ -1233,10 +1239,10 @@
               </w:rPr>
               <mc:AlternateContent>
                 <mc:Choice Requires="w16se">
-                  <w16se:symEx w16se:font="Segoe UI Emoji" w16se:char="1F6B8"/>
+                  <w16se:symEx w16se:font="Segoe UI Emoji" w16se:char="26A0"/>
                 </mc:Choice>
                 <mc:Fallback>
-                  <w:t>🚸</w:t>
+                  <w:t>⚠</w:t>
                 </mc:Fallback>
               </mc:AlternateContent>
             </w:r>
@@ -1344,10 +1350,10 @@
               </w:rPr>
               <mc:AlternateContent>
                 <mc:Choice Requires="w16se">
-                  <w16se:symEx w16se:font="Segoe UI Emoji" w16se:char="1F6B8"/>
+                  <w16se:symEx w16se:font="Segoe UI Emoji" w16se:char="26A0"/>
                 </mc:Choice>
                 <mc:Fallback>
-                  <w:t>🚸</w:t>
+                  <w:t>⚠</w:t>
                 </mc:Fallback>
               </mc:AlternateContent>
             </w:r>
@@ -1425,7 +1431,145 @@
       </w:tr>
     </w:tbl>
     <w:p/>
-    <w:p/>
+    <w:p>
+      <w:r>
+        <w:rPr>
+          <mc:AlternateContent>
+            <mc:Choice Requires="w16se"/>
+            <mc:Fallback>
+              <w:rFonts w:ascii="Segoe UI Emoji" w:eastAsia="Segoe UI Emoji" w:hAnsi="Segoe UI Emoji" w:cs="Segoe UI Emoji"/>
+            </mc:Fallback>
+          </mc:AlternateContent>
+        </w:rPr>
+        <mc:AlternateContent>
+          <mc:Choice Requires="w16se">
+            <w16se:symEx w16se:font="Segoe UI Emoji" w16se:char="26A0"/>
+          </mc:Choice>
+          <mc:Fallback>
+            <w:t>⚠</w:t>
+          </mc:Fallback>
+        </mc:AlternateContent>
+      </w:r>
+      <w:r>
+        <w:t xml:space="preserve"> means that they will only be counted when available.</w:t>
+      </w:r>
+    </w:p>
+    <w:p>
+      <w:r>
+        <w:t>For example,</w:t>
+      </w:r>
+    </w:p>
+    <w:p>
+      <w:r>
+        <w:t xml:space="preserve">In </w:t>
+      </w:r>
+      <w:r>
+        <w:t>sender</w:t>
+      </w:r>
+      <w:r>
+        <w:t xml:space="preserve"> side,</w:t>
+      </w:r>
+    </w:p>
+    <w:p>
+      <w:pPr>
+        <w:rPr>
+          <w:rFonts w:ascii="Cambria Math" w:hAnsi="Cambria Math" w:cs="Cambria Math"/>
+        </w:rPr>
+      </w:pPr>
+      <w:r>
+        <w:t>P8</w:t>
+      </w:r>
+      <w:r>
+        <w:t xml:space="preserve"> = </w:t>
+      </w:r>
+      <w:r>
+        <w:t xml:space="preserve">P9 </w:t>
+      </w:r>
+      <w:r>
+        <w:rPr>
+          <w:rFonts w:ascii="Cambria Math" w:hAnsi="Cambria Math" w:cs="Cambria Math"/>
+        </w:rPr>
+        <w:t>⊕</w:t>
+      </w:r>
+      <w:r>
+        <w:rPr>
+          <w:rFonts w:ascii="Cambria Math" w:hAnsi="Cambria Math" w:cs="Cambria Math"/>
+        </w:rPr>
+        <w:t xml:space="preserve"> P10 </w:t>
+      </w:r>
+      <w:r>
+        <w:rPr>
+          <w:rFonts w:ascii="Cambria Math" w:hAnsi="Cambria Math" w:cs="Cambria Math"/>
+        </w:rPr>
+        <w:t>⊕</w:t>
+      </w:r>
+      <w:r>
+        <w:rPr>
+          <w:rFonts w:ascii="Cambria Math" w:hAnsi="Cambria Math" w:cs="Cambria Math"/>
+        </w:rPr>
+        <w:t xml:space="preserve"> P11</w:t>
+      </w:r>
+    </w:p>
+    <w:p>
+      <w:pPr>
+        <w:rPr>
+          <w:rFonts w:ascii="Cambria Math" w:hAnsi="Cambria Math" w:cs="Cambria Math"/>
+        </w:rPr>
+      </w:pPr>
+      <w:r>
+        <w:rPr>
+          <w:rFonts w:ascii="Cambria Math" w:hAnsi="Cambria Math" w:cs="Cambria Math"/>
+        </w:rPr>
+        <w:t>But in receiver side</w:t>
+      </w:r>
+    </w:p>
+    <w:p>
+      <w:r>
+        <w:rPr>
+          <w:rFonts w:ascii="Cambria Math" w:hAnsi="Cambria Math" w:cs="Cambria Math"/>
+        </w:rPr>
+        <w:t xml:space="preserve">P8 = P8 </w:t>
+      </w:r>
+      <w:r>
+        <w:rPr>
+          <w:rFonts w:ascii="Cambria Math" w:hAnsi="Cambria Math" w:cs="Cambria Math"/>
+        </w:rPr>
+        <w:t>⊕</w:t>
+      </w:r>
+      <w:r>
+        <w:rPr>
+          <w:rFonts w:ascii="Cambria Math" w:hAnsi="Cambria Math" w:cs="Cambria Math"/>
+        </w:rPr>
+        <w:t xml:space="preserve"> </w:t>
+      </w:r>
+      <w:r>
+        <w:t xml:space="preserve">P9 </w:t>
+      </w:r>
+      <w:r>
+        <w:rPr>
+          <w:rFonts w:ascii="Cambria Math" w:hAnsi="Cambria Math" w:cs="Cambria Math"/>
+        </w:rPr>
+        <w:t>⊕</w:t>
+      </w:r>
+      <w:r>
+        <w:rPr>
+          <w:rFonts w:ascii="Cambria Math" w:hAnsi="Cambria Math" w:cs="Cambria Math"/>
+        </w:rPr>
+        <w:t xml:space="preserve"> P10 </w:t>
+      </w:r>
+      <w:r>
+        <w:rPr>
+          <w:rFonts w:ascii="Cambria Math" w:hAnsi="Cambria Math" w:cs="Cambria Math"/>
+        </w:rPr>
+        <w:t>⊕</w:t>
+      </w:r>
+      <w:r>
+        <w:rPr>
+          <w:rFonts w:ascii="Cambria Math" w:hAnsi="Cambria Math" w:cs="Cambria Math"/>
+        </w:rPr>
+        <w:t xml:space="preserve"> P11</w:t>
+      </w:r>
+    </w:p>
     <w:sectPr>
       <w:pgSz w:w="12240" w:h="15840"/>
       <w:pgMar w:top="1440" w:right="1440" w:bottom="1440" w:left="1440" w:header="720" w:footer="720" w:gutter="0"/>

</xml_diff>